<commit_message>
Code refactoring and added Pictures of SM
</commit_message>
<xml_diff>
--- a/docs/Avaliação Intercalar/1/moduloKeyboardReader_G10.docx
+++ b/docs/Avaliação Intercalar/1/moduloKeyboardReader_G10.docx
@@ -1980,14 +1980,13 @@
       </w:pPr>
       <w:r>
         <w:rPr>
-          <w:noProof/>
-          <w:lang w:eastAsia="en-US"/>
+          <w:color w:val="000000" w:themeColor="text1"/>
         </w:rPr>
         <w:drawing>
-          <wp:inline distT="0" distB="0" distL="0" distR="0" wp14:anchorId="0220F7AB" wp14:editId="45CA1D95">
-            <wp:extent cx="2159000" cy="2159000"/>
-            <wp:effectExtent l="0" t="0" r="0" b="0"/>
-            <wp:docPr id="7" name="Picture 7"/>
+          <wp:inline distT="0" distB="0" distL="0" distR="0" wp14:anchorId="3BDDDCEC" wp14:editId="44F443D9">
+            <wp:extent cx="3013710" cy="1672590"/>
+            <wp:effectExtent l="0" t="0" r="0" b="3810"/>
+            <wp:docPr id="6" name="Imagem 6" descr="Uma imagem com diagrama, esquemático&#10;&#10;Descrição gerada automaticamente"/>
             <wp:cNvGraphicFramePr>
               <a:graphicFrameLocks xmlns:a="http://schemas.openxmlformats.org/drawingml/2006/main" noChangeAspect="1"/>
             </wp:cNvGraphicFramePr>
@@ -1995,7 +1994,7 @@
               <a:graphicData uri="http://schemas.openxmlformats.org/drawingml/2006/picture">
                 <pic:pic xmlns:pic="http://schemas.openxmlformats.org/drawingml/2006/picture">
                   <pic:nvPicPr>
-                    <pic:cNvPr id="1" name=""/>
+                    <pic:cNvPr id="6" name="Imagem 6" descr="Uma imagem com diagrama, esquemático&#10;&#10;Descrição gerada automaticamente"/>
                     <pic:cNvPicPr/>
                   </pic:nvPicPr>
                   <pic:blipFill>
@@ -2007,7 +2006,7 @@
                   <pic:spPr>
                     <a:xfrm>
                       <a:off x="0" y="0"/>
-                      <a:ext cx="2159000" cy="2159000"/>
+                      <a:ext cx="3013710" cy="1672590"/>
                     </a:xfrm>
                     <a:prstGeom prst="rect">
                       <a:avLst/>
@@ -2106,13 +2105,12 @@
       <w:r>
         <w:rPr>
           <w:noProof/>
-          <w:lang w:eastAsia="en-US"/>
         </w:rPr>
         <w:drawing>
-          <wp:inline distT="0" distB="0" distL="0" distR="0" wp14:anchorId="5E863208" wp14:editId="5D3A3B64">
-            <wp:extent cx="2159000" cy="2159000"/>
-            <wp:effectExtent l="0" t="0" r="0" b="0"/>
-            <wp:docPr id="3" name="Picture 3"/>
+          <wp:inline distT="0" distB="0" distL="0" distR="0" wp14:anchorId="3D4626E8" wp14:editId="326A400F">
+            <wp:extent cx="3013710" cy="4546600"/>
+            <wp:effectExtent l="0" t="0" r="0" b="6350"/>
+            <wp:docPr id="5" name="Imagem 5"/>
             <wp:cNvGraphicFramePr>
               <a:graphicFrameLocks xmlns:a="http://schemas.openxmlformats.org/drawingml/2006/main" noChangeAspect="1"/>
             </wp:cNvGraphicFramePr>
@@ -2120,23 +2118,36 @@
               <a:graphicData uri="http://schemas.openxmlformats.org/drawingml/2006/picture">
                 <pic:pic xmlns:pic="http://schemas.openxmlformats.org/drawingml/2006/picture">
                   <pic:nvPicPr>
-                    <pic:cNvPr id="1" name=""/>
-                    <pic:cNvPicPr/>
+                    <pic:cNvPr id="0" name="Picture 2"/>
+                    <pic:cNvPicPr>
+                      <a:picLocks noChangeAspect="1" noChangeArrowheads="1"/>
+                    </pic:cNvPicPr>
                   </pic:nvPicPr>
                   <pic:blipFill>
-                    <a:blip r:embed="rId11"/>
+                    <a:blip r:embed="rId12">
+                      <a:extLst>
+                        <a:ext uri="{28A0092B-C50C-407E-A947-70E740481C1C}">
+                          <a14:useLocalDpi xmlns:a14="http://schemas.microsoft.com/office/drawing/2010/main" val="0"/>
+                        </a:ext>
+                      </a:extLst>
+                    </a:blip>
+                    <a:srcRect/>
                     <a:stretch>
                       <a:fillRect/>
                     </a:stretch>
                   </pic:blipFill>
-                  <pic:spPr>
+                  <pic:spPr bwMode="auto">
                     <a:xfrm>
                       <a:off x="0" y="0"/>
-                      <a:ext cx="2159000" cy="2159000"/>
+                      <a:ext cx="3013710" cy="4546600"/>
                     </a:xfrm>
                     <a:prstGeom prst="rect">
                       <a:avLst/>
                     </a:prstGeom>
+                    <a:noFill/>
+                    <a:ln>
+                      <a:noFill/>
+                    </a:ln>
                   </pic:spPr>
                 </pic:pic>
               </a:graphicData>
@@ -2154,6 +2165,7 @@
       </w:pPr>
       <w:bookmarkStart w:id="6" w:name="_Ref508708247"/>
       <w:r>
+        <w:lastRenderedPageBreak/>
         <w:t xml:space="preserve">Figura </w:t>
       </w:r>
       <w:r>
@@ -2428,7 +2440,6 @@
         <w:rPr>
           <w:lang w:val="en-GB"/>
         </w:rPr>
-        <w:lastRenderedPageBreak/>
         <w:t xml:space="preserve">Interface com o </w:t>
       </w:r>
       <w:r>
@@ -2568,7 +2579,7 @@
                     <pic:cNvPicPr/>
                   </pic:nvPicPr>
                   <pic:blipFill>
-                    <a:blip r:embed="rId12"/>
+                    <a:blip r:embed="rId13"/>
                     <a:stretch>
                       <a:fillRect/>
                     </a:stretch>
@@ -3079,8 +3090,8 @@
           <w:lang w:val="pt-PT"/>
         </w:rPr>
         <w:sectPr>
-          <w:headerReference w:type="default" r:id="rId13"/>
-          <w:footerReference w:type="default" r:id="rId14"/>
+          <w:headerReference w:type="default" r:id="rId14"/>
+          <w:footerReference w:type="default" r:id="rId15"/>
           <w:pgSz w:w="11901" w:h="16817"/>
           <w:pgMar w:top="1985" w:right="709" w:bottom="720" w:left="272" w:header="284" w:footer="851" w:gutter="720"/>
           <w:pgNumType w:start="1"/>
@@ -11873,30 +11884,35 @@
         <w:sz w:val="16"/>
         <w:szCs w:val="16"/>
       </w:rPr>
-      <w:t xml:space="preserve">Diego Passos / Manuel Carvalho / Nuno Sebastião / </w:t>
+      <w:t>Vasco Costa</w:t>
     </w:r>
     <w:r>
       <w:rPr>
         <w:sz w:val="16"/>
         <w:szCs w:val="16"/>
       </w:rPr>
-      <w:t xml:space="preserve">Pedro </w:t>
+      <w:t xml:space="preserve">/ </w:t>
     </w:r>
-    <w:proofErr w:type="spellStart"/>
     <w:r>
       <w:rPr>
         <w:sz w:val="16"/>
         <w:szCs w:val="16"/>
       </w:rPr>
-      <w:t>Miguens</w:t>
+      <w:t>Daniel Pojega</w:t>
     </w:r>
-    <w:proofErr w:type="spellEnd"/>
     <w:r>
       <w:rPr>
         <w:sz w:val="16"/>
         <w:szCs w:val="16"/>
       </w:rPr>
-      <w:t xml:space="preserve"> Matutino</w:t>
+      <w:t xml:space="preserve"> / </w:t>
+    </w:r>
+    <w:r>
+      <w:rPr>
+        <w:sz w:val="16"/>
+        <w:szCs w:val="16"/>
+      </w:rPr>
+      <w:t>João Ramos</w:t>
     </w:r>
   </w:p>
   <w:p>

</xml_diff>